<commit_message>
[post][update] recruit intern 2022: fix typo and broken link
</commit_message>
<xml_diff>
--- a/assets/files/recruit2022_intern/Resume_Example.docx
+++ b/assets/files/recruit2022_intern/Resume_Example.docx
@@ -523,7 +523,7 @@
               </w:numPr>
               <w:ind w:left="459" w:hanging="176"/>
               <w:rPr>
-                <w:rFonts w:ascii="Microsoft JhengHei" w:eastAsia="Microsoft JhengHei" w:hAnsi="Microsoft JhengHei" w:cs="Microsoft JhengHei" w:hint="eastAsia"/>
+                <w:rFonts w:ascii="Microsoft JhengHei" w:eastAsia="Microsoft JhengHei" w:hAnsi="Microsoft JhengHei" w:cs="Microsoft JhengHei"/>
               </w:rPr>
             </w:pPr>
             <w:r>
@@ -762,23 +762,7 @@
           <w:b/>
           <w:u w:val="single"/>
         </w:rPr>
-        <w:t>過去對</w:t>
-      </w:r>
-      <w:r>
-        <w:rPr>
-          <w:rFonts w:ascii="Microsoft JhengHei" w:eastAsia="Microsoft JhengHei" w:hAnsi="Microsoft JhengHei" w:cs="Microsoft JhengHei"/>
-          <w:b/>
-          <w:u w:val="single"/>
-        </w:rPr>
-        <w:t>資</w:t>
-      </w:r>
-      <w:r>
-        <w:rPr>
-          <w:rFonts w:ascii="Microsoft JhengHei" w:eastAsia="Microsoft JhengHei" w:hAnsi="Microsoft JhengHei" w:cs="Microsoft JhengHei" w:hint="eastAsia"/>
-          <w:b/>
-          <w:u w:val="single"/>
-        </w:rPr>
-        <w:t>於資安的相關研究</w:t>
+        <w:t>過去對於資安的相關研究</w:t>
       </w:r>
     </w:p>
     <w:tbl>
@@ -2369,28 +2353,28 @@
 </file>
 
 <file path=customXml/item1.xml><?xml version="1.0" encoding="utf-8"?>
+<b:Sources xmlns:b="http://schemas.openxmlformats.org/officeDocument/2006/bibliography" xmlns="http://schemas.openxmlformats.org/officeDocument/2006/bibliography" SelectedStyle="\APASixthEditionOfficeOnline.xsl" StyleName="APA" Version="6"/>
+</file>
+
+<file path=customXml/item2.xml><?xml version="1.0" encoding="utf-8"?>
 <go:gDocsCustomXmlDataStorage xmlns:go="http://customooxmlschemas.google.com/" xmlns:r="http://schemas.openxmlformats.org/officeDocument/2006/relationships">
   <go:docsCustomData xmlns:go="http://customooxmlschemas.google.com/" roundtripDataSignature="AMtx7mh4RFCmo12DamDc4kPhVxY8UKzWKg==">AMUW2mWnBmCYVryxQwFE5Qw1x9JnB0ZYAQSzBzcaVyzLAGD45dT7JEd/5cKzmevYjIQZqxJ53wjq0eL0X8Enu7xJtEI/397vbRprhVnZIN5rkK6lcqIFVQM=</go:docsCustomData>
 </go:gDocsCustomXmlDataStorage>
 </file>
 
-<file path=customXml/item2.xml><?xml version="1.0" encoding="utf-8"?>
-<b:Sources xmlns:b="http://schemas.openxmlformats.org/officeDocument/2006/bibliography" xmlns="http://schemas.openxmlformats.org/officeDocument/2006/bibliography" SelectedStyle="\APASixthEditionOfficeOnline.xsl" StyleName="APA" Version="6"/>
+<file path=customXml/itemProps1.xml><?xml version="1.0" encoding="utf-8"?>
+<ds:datastoreItem xmlns:ds="http://schemas.openxmlformats.org/officeDocument/2006/customXml" ds:itemID="{AF662462-0291-4FDC-A985-9C585A614099}">
+  <ds:schemaRefs>
+    <ds:schemaRef ds:uri="http://schemas.openxmlformats.org/officeDocument/2006/bibliography"/>
+  </ds:schemaRefs>
+</ds:datastoreItem>
 </file>
 
-<file path=customXml/itemProps1.xml><?xml version="1.0" encoding="utf-8"?>
+<file path=customXml/itemProps2.xml><?xml version="1.0" encoding="utf-8"?>
 <ds:datastoreItem xmlns:ds="http://schemas.openxmlformats.org/officeDocument/2006/customXml" ds:itemID="{11111111-1234-1234-1234-123412341234}">
   <ds:schemaRefs>
     <ds:schemaRef ds:uri="http://customooxmlschemas.google.com/"/>
     <ds:schemaRef ds:uri="http://schemas.openxmlformats.org/officeDocument/2006/relationships"/>
   </ds:schemaRefs>
 </ds:datastoreItem>
-</file>
-
-<file path=customXml/itemProps2.xml><?xml version="1.0" encoding="utf-8"?>
-<ds:datastoreItem xmlns:ds="http://schemas.openxmlformats.org/officeDocument/2006/customXml" ds:itemID="{AF662462-0291-4FDC-A985-9C585A614099}">
-  <ds:schemaRefs>
-    <ds:schemaRef ds:uri="http://schemas.openxmlformats.org/officeDocument/2006/bibliography"/>
-  </ds:schemaRefs>
-</ds:datastoreItem>
 </file>
</xml_diff>